<commit_message>
fertige Doku und Sicherung des alten Standes
</commit_message>
<xml_diff>
--- a/Dokumentation/Bewertungsbogen_Tester_Tara.docx
+++ b/Dokumentation/Bewertungsbogen_Tester_Tara.docx
@@ -1,6 +1,6 @@
 
 <file path=word/document.xml><?xml version="1.0" encoding="utf-8"?>
-<w:document xmlns:wpc="http://schemas.microsoft.com/office/word/2010/wordprocessingCanvas" xmlns:cx="http://schemas.microsoft.com/office/drawing/2014/chartex" xmlns:cx1="http://schemas.microsoft.com/office/drawing/2015/9/8/chartex" xmlns:cx2="http://schemas.microsoft.com/office/drawing/2015/10/21/chartex" xmlns:cx3="http://schemas.microsoft.com/office/drawing/2016/5/9/chartex" xmlns:cx4="http://schemas.microsoft.com/office/drawing/2016/5/10/chartex" xmlns:cx5="http://schemas.microsoft.com/office/drawing/2016/5/11/chartex" xmlns:cx6="http://schemas.microsoft.com/office/drawing/2016/5/12/chartex" xmlns:cx7="http://schemas.microsoft.com/office/drawing/2016/5/13/chartex" xmlns:cx8="http://schemas.microsoft.com/office/drawing/2016/5/14/chartex" xmlns:mc="http://schemas.openxmlformats.org/markup-compatibility/2006" xmlns:aink="http://schemas.microsoft.com/office/drawing/2016/ink" xmlns:am3d="http://schemas.microsoft.com/office/drawing/2017/model3d" xmlns:o="urn:schemas-microsoft-com:office:office" xmlns:oel="http://schemas.microsoft.com/office/2019/extlst" xmlns:r="http://schemas.openxmlformats.org/officeDocument/2006/relationships" xmlns:m="http://schemas.openxmlformats.org/officeDocument/2006/math" xmlns:v="urn:schemas-microsoft-com:vml" xmlns:wp14="http://schemas.microsoft.com/office/word/2010/wordprocessingDrawing" xmlns:wp="http://schemas.openxmlformats.org/drawingml/2006/wordprocessingDrawing" xmlns:w10="urn:schemas-microsoft-com:office:word" xmlns:w="http://schemas.openxmlformats.org/wordprocessingml/2006/main" xmlns:w14="http://schemas.microsoft.com/office/word/2010/wordml" xmlns:w15="http://schemas.microsoft.com/office/word/2012/wordml" xmlns:w16cex="http://schemas.microsoft.com/office/word/2018/wordml/cex" xmlns:w16cid="http://schemas.microsoft.com/office/word/2016/wordml/cid" xmlns:w16="http://schemas.microsoft.com/office/word/2018/wordml" xmlns:w16sdtdh="http://schemas.microsoft.com/office/word/2020/wordml/sdtdatahash" xmlns:w16se="http://schemas.microsoft.com/office/word/2015/wordml/symex" xmlns:wpg="http://schemas.microsoft.com/office/word/2010/wordprocessingGroup" xmlns:wpi="http://schemas.microsoft.com/office/word/2010/wordprocessingInk" xmlns:wne="http://schemas.microsoft.com/office/word/2006/wordml" xmlns:wps="http://schemas.microsoft.com/office/word/2010/wordprocessingShape" mc:Ignorable="w14 w15 w16se w16cid w16 w16cex w16sdtdh wp14">
+<w:document xmlns:wpc="http://schemas.microsoft.com/office/word/2010/wordprocessingCanvas" xmlns:cx="http://schemas.microsoft.com/office/drawing/2014/chartex" xmlns:cx1="http://schemas.microsoft.com/office/drawing/2015/9/8/chartex" xmlns:cx2="http://schemas.microsoft.com/office/drawing/2015/10/21/chartex" xmlns:cx3="http://schemas.microsoft.com/office/drawing/2016/5/9/chartex" xmlns:cx4="http://schemas.microsoft.com/office/drawing/2016/5/10/chartex" xmlns:cx5="http://schemas.microsoft.com/office/drawing/2016/5/11/chartex" xmlns:cx6="http://schemas.microsoft.com/office/drawing/2016/5/12/chartex" xmlns:cx7="http://schemas.microsoft.com/office/drawing/2016/5/13/chartex" xmlns:cx8="http://schemas.microsoft.com/office/drawing/2016/5/14/chartex" xmlns:mc="http://schemas.openxmlformats.org/markup-compatibility/2006" xmlns:aink="http://schemas.microsoft.com/office/drawing/2016/ink" xmlns:am3d="http://schemas.microsoft.com/office/drawing/2017/model3d" xmlns:o="urn:schemas-microsoft-com:office:office" xmlns:oel="http://schemas.microsoft.com/office/2019/extlst" xmlns:r="http://schemas.openxmlformats.org/officeDocument/2006/relationships" xmlns:m="http://schemas.openxmlformats.org/officeDocument/2006/math" xmlns:v="urn:schemas-microsoft-com:vml" xmlns:wp14="http://schemas.microsoft.com/office/word/2010/wordprocessingDrawing" xmlns:wp="http://schemas.openxmlformats.org/drawingml/2006/wordprocessingDrawing" xmlns:w10="urn:schemas-microsoft-com:office:word" xmlns:w="http://schemas.openxmlformats.org/wordprocessingml/2006/main" xmlns:w14="http://schemas.microsoft.com/office/word/2010/wordml" xmlns:w15="http://schemas.microsoft.com/office/word/2012/wordml" xmlns:w16cex="http://schemas.microsoft.com/office/word/2018/wordml/cex" xmlns:w16cid="http://schemas.microsoft.com/office/word/2016/wordml/cid" xmlns:w16="http://schemas.microsoft.com/office/word/2018/wordml" xmlns:w16du="http://schemas.microsoft.com/office/word/2023/wordml/word16du" xmlns:w16sdtdh="http://schemas.microsoft.com/office/word/2020/wordml/sdtdatahash" xmlns:w16sdtfl="http://schemas.microsoft.com/office/word/2024/wordml/sdtformatlock" xmlns:w16se="http://schemas.microsoft.com/office/word/2015/wordml/symex" xmlns:wpg="http://schemas.microsoft.com/office/word/2010/wordprocessingGroup" xmlns:wpi="http://schemas.microsoft.com/office/word/2010/wordprocessingInk" xmlns:wne="http://schemas.microsoft.com/office/word/2006/wordml" xmlns:wps="http://schemas.microsoft.com/office/word/2010/wordprocessingShape" mc:Ignorable="w14 w15 w16se w16cid w16 w16cex w16sdtdh w16sdtfl w16du wp14">
   <w:body>
     <w:p>
       <w:pPr>
@@ -362,16 +362,25 @@
               <w:rPr>
                 <w:lang w:bidi="en-US"/>
               </w:rPr>
-              <w:t xml:space="preserve"> ______</w:t>
-            </w:r>
-            <w:r>
-              <w:rPr>
+              <w:t xml:space="preserve"> </w:t>
+            </w:r>
+            <w:r>
+              <w:rPr>
+                <w:u w:val="single"/>
+                <w:lang w:bidi="en-US"/>
+              </w:rPr>
+              <w:t>______</w:t>
+            </w:r>
+            <w:r>
+              <w:rPr>
+                <w:u w:val="single"/>
                 <w:lang w:bidi="en-US"/>
               </w:rPr>
               <w:t>15.06.2015</w:t>
             </w:r>
             <w:r>
               <w:rPr>
+                <w:u w:val="single"/>
                 <w:lang w:bidi="en-US"/>
               </w:rPr>
               <w:t>____</w:t>
@@ -1216,23 +1225,13 @@
                 <w:szCs w:val="20"/>
               </w:rPr>
             </w:pPr>
-            <w:proofErr w:type="spellStart"/>
             <w:r>
               <w:rPr>
                 <w:b w:val="0"/>
                 <w:sz w:val="20"/>
                 <w:szCs w:val="20"/>
               </w:rPr>
-              <w:t>Leicht</w:t>
-            </w:r>
-            <w:proofErr w:type="spellEnd"/>
-            <w:r>
-              <w:rPr>
-                <w:b w:val="0"/>
-                <w:sz w:val="20"/>
-                <w:szCs w:val="20"/>
-              </w:rPr>
-              <w:t xml:space="preserve"> in der </w:t>
+              <w:t xml:space="preserve">Leicht in der </w:t>
             </w:r>
             <w:proofErr w:type="spellStart"/>
             <w:r>
@@ -3264,7 +3263,18 @@
           <w:bCs/>
           <w:sz w:val="20"/>
           <w:szCs w:val="20"/>
-          <w:u w:val="single"/>
+          <w:lang w:val="de-DE"/>
+        </w:rPr>
+      </w:pPr>
+    </w:p>
+    <w:p>
+      <w:pPr>
+        <w:pStyle w:val="FieldText"/>
+        <w:rPr>
+          <w:b w:val="0"/>
+          <w:bCs/>
+          <w:sz w:val="20"/>
+          <w:szCs w:val="20"/>
           <w:lang w:val="de-DE"/>
         </w:rPr>
       </w:pPr>
@@ -3277,9 +3287,70 @@
           <w:u w:val="single"/>
           <w:lang w:val="de-DE"/>
         </w:rPr>
-        <w:t xml:space="preserve"> _</w:t>
+        <w:t>Ist selbsterklärend und einfach in der Anwendung</w:t>
       </w:r>
+    </w:p>
+    <w:p>
+      <w:pPr>
+        <w:pStyle w:val="FieldText"/>
+        <w:rPr>
+          <w:b w:val="0"/>
+          <w:bCs/>
+          <w:sz w:val="20"/>
+          <w:szCs w:val="20"/>
+          <w:lang w:val="de-DE"/>
+        </w:rPr>
+      </w:pPr>
+    </w:p>
+    <w:p>
+      <w:pPr>
+        <w:pStyle w:val="FieldText"/>
+        <w:rPr>
+          <w:b w:val="0"/>
+          <w:bCs/>
+          <w:sz w:val="20"/>
+          <w:szCs w:val="20"/>
+          <w:lang w:val="de-DE"/>
+        </w:rPr>
+      </w:pPr>
+    </w:p>
+    <w:p>
+      <w:pPr>
+        <w:pStyle w:val="FieldText"/>
+        <w:rPr>
+          <w:b w:val="0"/>
+          <w:bCs/>
+          <w:sz w:val="20"/>
+          <w:szCs w:val="20"/>
+          <w:lang w:val="de-DE"/>
+        </w:rPr>
+      </w:pPr>
       <w:r>
+        <w:rPr>
+          <w:b w:val="0"/>
+          <w:bCs/>
+          <w:sz w:val="20"/>
+          <w:szCs w:val="20"/>
+          <w:lang w:val="de-DE"/>
+        </w:rPr>
+        <w:t xml:space="preserve">Was hat dir an der Funktionsweise des Empfehlungssystems nicht so gut gefallen oder war verwirrend? </w:t>
+      </w:r>
+    </w:p>
+    <w:p>
+      <w:pPr>
+        <w:pStyle w:val="FieldText"/>
+        <w:rPr>
+          <w:b w:val="0"/>
+          <w:bCs/>
+          <w:sz w:val="20"/>
+          <w:szCs w:val="20"/>
+          <w:lang w:val="de-DE"/>
+        </w:rPr>
+      </w:pPr>
+    </w:p>
+    <w:p>
+      <w:pPr>
+        <w:pStyle w:val="FieldText"/>
         <w:rPr>
           <w:b w:val="0"/>
           <w:bCs/>
@@ -3288,8 +3359,7 @@
           <w:u w:val="single"/>
           <w:lang w:val="de-DE"/>
         </w:rPr>
-        <w:t xml:space="preserve">Ist selbsterklärend und einfach in der Anwendung </w:t>
-      </w:r>
+      </w:pPr>
       <w:r>
         <w:rPr>
           <w:b w:val="0"/>
@@ -3299,7 +3369,7 @@
           <w:u w:val="single"/>
           <w:lang w:val="de-DE"/>
         </w:rPr>
-        <w:t>______________________________________</w:t>
+        <w:t>Es gab grammatikalische Fehler, welche die Verständlichkeit der Sätze beeinträchtigt haben.</w:t>
       </w:r>
     </w:p>
     <w:p>
@@ -3327,7 +3397,10 @@
           <w:lang w:val="de-DE"/>
         </w:rPr>
       </w:pPr>
-      <w:r>
+    </w:p>
+    <w:p>
+      <w:pPr>
+        <w:pStyle w:val="FieldText"/>
         <w:rPr>
           <w:b w:val="0"/>
           <w:bCs/>
@@ -3336,6 +3409,77 @@
           <w:u w:val="single"/>
           <w:lang w:val="de-DE"/>
         </w:rPr>
+      </w:pPr>
+    </w:p>
+    <w:p>
+      <w:pPr>
+        <w:pStyle w:val="FieldText"/>
+        <w:rPr>
+          <w:b w:val="0"/>
+          <w:bCs/>
+          <w:sz w:val="20"/>
+          <w:szCs w:val="20"/>
+          <w:u w:val="single"/>
+          <w:lang w:val="de-DE"/>
+        </w:rPr>
+      </w:pPr>
+    </w:p>
+    <w:p>
+      <w:pPr>
+        <w:pStyle w:val="FieldText"/>
+        <w:rPr>
+          <w:b w:val="0"/>
+          <w:bCs/>
+          <w:sz w:val="20"/>
+          <w:szCs w:val="20"/>
+          <w:lang w:val="de-DE"/>
+        </w:rPr>
+      </w:pPr>
+      <w:r>
+        <w:rPr>
+          <w:b w:val="0"/>
+          <w:bCs/>
+          <w:sz w:val="20"/>
+          <w:szCs w:val="20"/>
+          <w:lang w:val="de-DE"/>
+        </w:rPr>
+        <w:lastRenderedPageBreak/>
+        <w:t>Gab es technische Probleme oder Fehler während der Nutzung? Wenn ja, welche?</w:t>
+      </w:r>
+    </w:p>
+    <w:p>
+      <w:pPr>
+        <w:pStyle w:val="FieldText"/>
+        <w:rPr>
+          <w:b w:val="0"/>
+          <w:bCs/>
+          <w:sz w:val="20"/>
+          <w:szCs w:val="20"/>
+          <w:lang w:val="de-DE"/>
+        </w:rPr>
+      </w:pPr>
+    </w:p>
+    <w:p>
+      <w:pPr>
+        <w:pStyle w:val="FieldText"/>
+        <w:rPr>
+          <w:b w:val="0"/>
+          <w:bCs/>
+          <w:sz w:val="20"/>
+          <w:szCs w:val="20"/>
+          <w:u w:val="single"/>
+          <w:lang w:val="de-DE"/>
+        </w:rPr>
+      </w:pPr>
+      <w:r>
+        <w:rPr>
+          <w:b w:val="0"/>
+          <w:bCs/>
+          <w:sz w:val="20"/>
+          <w:szCs w:val="20"/>
+          <w:u w:val="single"/>
+          <w:lang w:val="de-DE"/>
+        </w:rPr>
         <w:t>_________________________________________________________________________________</w:t>
       </w:r>
     </w:p>
@@ -3360,71 +3504,11 @@
           <w:bCs/>
           <w:sz w:val="20"/>
           <w:szCs w:val="20"/>
-          <w:lang w:val="de-DE"/>
-        </w:rPr>
-      </w:pPr>
-    </w:p>
-    <w:p>
-      <w:pPr>
-        <w:pStyle w:val="FieldText"/>
-        <w:rPr>
-          <w:b w:val="0"/>
-          <w:bCs/>
-          <w:sz w:val="20"/>
-          <w:szCs w:val="20"/>
-          <w:lang w:val="de-DE"/>
-        </w:rPr>
-      </w:pPr>
-    </w:p>
-    <w:p>
-      <w:pPr>
-        <w:pStyle w:val="FieldText"/>
-        <w:rPr>
-          <w:b w:val="0"/>
-          <w:bCs/>
-          <w:sz w:val="20"/>
-          <w:szCs w:val="20"/>
-          <w:lang w:val="de-DE"/>
-        </w:rPr>
-      </w:pPr>
-    </w:p>
-    <w:p>
-      <w:pPr>
-        <w:pStyle w:val="FieldText"/>
-        <w:rPr>
-          <w:b w:val="0"/>
-          <w:bCs/>
-          <w:sz w:val="20"/>
-          <w:szCs w:val="20"/>
+          <w:u w:val="single"/>
           <w:lang w:val="de-DE"/>
         </w:rPr>
       </w:pPr>
       <w:r>
-        <w:rPr>
-          <w:b w:val="0"/>
-          <w:bCs/>
-          <w:sz w:val="20"/>
-          <w:szCs w:val="20"/>
-          <w:lang w:val="de-DE"/>
-        </w:rPr>
-        <w:t xml:space="preserve">Was hat dir an der Funktionsweise des Empfehlungssystems nicht so gut gefallen oder war verwirrend? </w:t>
-      </w:r>
-    </w:p>
-    <w:p>
-      <w:pPr>
-        <w:pStyle w:val="FieldText"/>
-        <w:rPr>
-          <w:b w:val="0"/>
-          <w:bCs/>
-          <w:sz w:val="20"/>
-          <w:szCs w:val="20"/>
-          <w:lang w:val="de-DE"/>
-        </w:rPr>
-      </w:pPr>
-    </w:p>
-    <w:p>
-      <w:pPr>
-        <w:pStyle w:val="FieldText"/>
         <w:rPr>
           <w:b w:val="0"/>
           <w:bCs/>
@@ -3433,8 +3517,70 @@
           <w:u w:val="single"/>
           <w:lang w:val="de-DE"/>
         </w:rPr>
+        <w:t>_________________________________________________________________________________</w:t>
+      </w:r>
+    </w:p>
+    <w:p>
+      <w:pPr>
+        <w:pStyle w:val="FieldText"/>
+        <w:rPr>
+          <w:b w:val="0"/>
+          <w:bCs/>
+          <w:sz w:val="20"/>
+          <w:szCs w:val="20"/>
+          <w:lang w:val="de-DE"/>
+        </w:rPr>
+      </w:pPr>
+    </w:p>
+    <w:p>
+      <w:pPr>
+        <w:pStyle w:val="FieldText"/>
+        <w:rPr>
+          <w:b w:val="0"/>
+          <w:bCs/>
+          <w:sz w:val="20"/>
+          <w:szCs w:val="20"/>
+          <w:lang w:val="de-DE"/>
+        </w:rPr>
+      </w:pPr>
+    </w:p>
+    <w:p>
+      <w:pPr>
+        <w:pStyle w:val="FieldText"/>
+        <w:rPr>
+          <w:b w:val="0"/>
+          <w:bCs/>
+          <w:sz w:val="20"/>
+          <w:szCs w:val="20"/>
+          <w:lang w:val="de-DE"/>
+        </w:rPr>
       </w:pPr>
       <w:r>
+        <w:rPr>
+          <w:b w:val="0"/>
+          <w:bCs/>
+          <w:sz w:val="20"/>
+          <w:szCs w:val="20"/>
+          <w:lang w:val="de-DE"/>
+        </w:rPr>
+        <w:t>Welche Funktionen oder Verbesserungen würdest du dir für das Empfehlungssystem wünschen?</w:t>
+      </w:r>
+    </w:p>
+    <w:p>
+      <w:pPr>
+        <w:pStyle w:val="FieldText"/>
+        <w:rPr>
+          <w:b w:val="0"/>
+          <w:bCs/>
+          <w:sz w:val="20"/>
+          <w:szCs w:val="20"/>
+          <w:lang w:val="de-DE"/>
+        </w:rPr>
+      </w:pPr>
+    </w:p>
+    <w:p>
+      <w:pPr>
+        <w:pStyle w:val="FieldText"/>
         <w:rPr>
           <w:b w:val="0"/>
           <w:bCs/>
@@ -3443,8 +3589,7 @@
           <w:u w:val="single"/>
           <w:lang w:val="de-DE"/>
         </w:rPr>
-        <w:t>__</w:t>
-      </w:r>
+      </w:pPr>
       <w:r>
         <w:rPr>
           <w:b w:val="0"/>
@@ -3454,9 +3599,8 @@
           <w:u w:val="single"/>
           <w:lang w:val="de-DE"/>
         </w:rPr>
-        <w:t xml:space="preserve">Es gab grammatikalische Fehler, welche die Verständlichkeit der Sätze beeinträchtigt </w:t>
+        <w:t>__</w:t>
       </w:r>
-      <w:proofErr w:type="gramStart"/>
       <w:r>
         <w:rPr>
           <w:b w:val="0"/>
@@ -3466,7 +3610,7 @@
           <w:u w:val="single"/>
           <w:lang w:val="de-DE"/>
         </w:rPr>
-        <w:t>haben.</w:t>
+        <w:t>Mehr Filme</w:t>
       </w:r>
       <w:r>
         <w:rPr>
@@ -3477,10 +3621,12 @@
           <w:u w:val="single"/>
           <w:lang w:val="de-DE"/>
         </w:rPr>
-        <w:t>_</w:t>
+        <w:t>_____________________________________________________________________</w:t>
       </w:r>
-      <w:proofErr w:type="gramEnd"/>
-      <w:r>
+    </w:p>
+    <w:p>
+      <w:pPr>
+        <w:pStyle w:val="FieldText"/>
         <w:rPr>
           <w:b w:val="0"/>
           <w:bCs/>
@@ -3489,8 +3635,7 @@
           <w:u w:val="single"/>
           <w:lang w:val="de-DE"/>
         </w:rPr>
-        <w:t>_</w:t>
-      </w:r>
+      </w:pPr>
     </w:p>
     <w:p>
       <w:pPr>
@@ -3504,10 +3649,7 @@
           <w:lang w:val="de-DE"/>
         </w:rPr>
       </w:pPr>
-    </w:p>
-    <w:p>
-      <w:pPr>
-        <w:pStyle w:val="FieldText"/>
+      <w:r>
         <w:rPr>
           <w:b w:val="0"/>
           <w:bCs/>
@@ -3516,88 +3658,6 @@
           <w:u w:val="single"/>
           <w:lang w:val="de-DE"/>
         </w:rPr>
-      </w:pPr>
-      <w:r>
-        <w:rPr>
-          <w:b w:val="0"/>
-          <w:bCs/>
-          <w:sz w:val="20"/>
-          <w:szCs w:val="20"/>
-          <w:u w:val="single"/>
-          <w:lang w:val="de-DE"/>
-        </w:rPr>
-        <w:lastRenderedPageBreak/>
-        <w:t>________________________________________________________________________________</w:t>
-      </w:r>
-    </w:p>
-    <w:p>
-      <w:pPr>
-        <w:pStyle w:val="FieldText"/>
-        <w:rPr>
-          <w:b w:val="0"/>
-          <w:bCs/>
-          <w:sz w:val="20"/>
-          <w:szCs w:val="20"/>
-          <w:u w:val="single"/>
-          <w:lang w:val="de-DE"/>
-        </w:rPr>
-      </w:pPr>
-    </w:p>
-    <w:p>
-      <w:pPr>
-        <w:pStyle w:val="FieldText"/>
-        <w:rPr>
-          <w:b w:val="0"/>
-          <w:bCs/>
-          <w:sz w:val="20"/>
-          <w:szCs w:val="20"/>
-          <w:lang w:val="de-DE"/>
-        </w:rPr>
-      </w:pPr>
-      <w:r>
-        <w:rPr>
-          <w:b w:val="0"/>
-          <w:bCs/>
-          <w:sz w:val="20"/>
-          <w:szCs w:val="20"/>
-          <w:lang w:val="de-DE"/>
-        </w:rPr>
-        <w:t>Gab es technische Probleme oder Fehler während der Nutzung? Wenn ja, welche?</w:t>
-      </w:r>
-    </w:p>
-    <w:p>
-      <w:pPr>
-        <w:pStyle w:val="FieldText"/>
-        <w:rPr>
-          <w:b w:val="0"/>
-          <w:bCs/>
-          <w:sz w:val="20"/>
-          <w:szCs w:val="20"/>
-          <w:lang w:val="de-DE"/>
-        </w:rPr>
-      </w:pPr>
-    </w:p>
-    <w:p>
-      <w:pPr>
-        <w:pStyle w:val="FieldText"/>
-        <w:rPr>
-          <w:b w:val="0"/>
-          <w:bCs/>
-          <w:sz w:val="20"/>
-          <w:szCs w:val="20"/>
-          <w:u w:val="single"/>
-          <w:lang w:val="de-DE"/>
-        </w:rPr>
-      </w:pPr>
-      <w:r>
-        <w:rPr>
-          <w:b w:val="0"/>
-          <w:bCs/>
-          <w:sz w:val="20"/>
-          <w:szCs w:val="20"/>
-          <w:u w:val="single"/>
-          <w:lang w:val="de-DE"/>
-        </w:rPr>
         <w:t>_________________________________________________________________________________</w:t>
       </w:r>
     </w:p>
@@ -3609,7 +3669,6 @@
           <w:bCs/>
           <w:sz w:val="20"/>
           <w:szCs w:val="20"/>
-          <w:u w:val="single"/>
           <w:lang w:val="de-DE"/>
         </w:rPr>
       </w:pPr>
@@ -3622,21 +3681,9 @@
           <w:bCs/>
           <w:sz w:val="20"/>
           <w:szCs w:val="20"/>
-          <w:u w:val="single"/>
           <w:lang w:val="de-DE"/>
         </w:rPr>
       </w:pPr>
-      <w:r>
-        <w:rPr>
-          <w:b w:val="0"/>
-          <w:bCs/>
-          <w:sz w:val="20"/>
-          <w:szCs w:val="20"/>
-          <w:u w:val="single"/>
-          <w:lang w:val="de-DE"/>
-        </w:rPr>
-        <w:t>_________________________________________________________________________________</w:t>
-      </w:r>
     </w:p>
     <w:p>
       <w:pPr>
@@ -3649,10 +3696,7 @@
           <w:lang w:val="de-DE"/>
         </w:rPr>
       </w:pPr>
-    </w:p>
-    <w:p>
-      <w:pPr>
-        <w:pStyle w:val="FieldText"/>
+      <w:r>
         <w:rPr>
           <w:b w:val="0"/>
           <w:bCs/>
@@ -3660,11 +3704,9 @@
           <w:szCs w:val="20"/>
           <w:lang w:val="de-DE"/>
         </w:rPr>
-      </w:pPr>
-    </w:p>
-    <w:p>
-      <w:pPr>
-        <w:pStyle w:val="FieldText"/>
+        <w:t>Hast du weitere Anmerkungen, Kommentare oder Feedback, da</w:t>
+      </w:r>
+      <w:r>
         <w:rPr>
           <w:b w:val="0"/>
           <w:bCs/>
@@ -3672,7 +3714,8 @@
           <w:szCs w:val="20"/>
           <w:lang w:val="de-DE"/>
         </w:rPr>
-      </w:pPr>
+        <w:t>s</w:t>
+      </w:r>
       <w:r>
         <w:rPr>
           <w:b w:val="0"/>
@@ -3681,171 +3724,8 @@
           <w:szCs w:val="20"/>
           <w:lang w:val="de-DE"/>
         </w:rPr>
-        <w:t>Welche Funktionen oder Verbesserungen würdest du dir für das Empfehlungssystem wünschen?</w:t>
-      </w:r>
-    </w:p>
-    <w:p>
-      <w:pPr>
-        <w:pStyle w:val="FieldText"/>
-        <w:rPr>
-          <w:b w:val="0"/>
-          <w:bCs/>
-          <w:sz w:val="20"/>
-          <w:szCs w:val="20"/>
-          <w:lang w:val="de-DE"/>
-        </w:rPr>
-      </w:pPr>
-    </w:p>
-    <w:p>
-      <w:pPr>
-        <w:pStyle w:val="FieldText"/>
-        <w:rPr>
-          <w:b w:val="0"/>
-          <w:bCs/>
-          <w:sz w:val="20"/>
-          <w:szCs w:val="20"/>
-          <w:u w:val="single"/>
-          <w:lang w:val="de-DE"/>
-        </w:rPr>
-      </w:pPr>
-      <w:r>
-        <w:rPr>
-          <w:b w:val="0"/>
-          <w:bCs/>
-          <w:sz w:val="20"/>
-          <w:szCs w:val="20"/>
-          <w:u w:val="single"/>
-          <w:lang w:val="de-DE"/>
-        </w:rPr>
-        <w:t>__</w:t>
-      </w:r>
-      <w:r>
-        <w:rPr>
-          <w:b w:val="0"/>
-          <w:bCs/>
-          <w:sz w:val="20"/>
-          <w:szCs w:val="20"/>
-          <w:u w:val="single"/>
-          <w:lang w:val="de-DE"/>
-        </w:rPr>
-        <w:t>Mehr Filme</w:t>
-      </w:r>
-      <w:r>
-        <w:rPr>
-          <w:b w:val="0"/>
-          <w:bCs/>
-          <w:sz w:val="20"/>
-          <w:szCs w:val="20"/>
-          <w:u w:val="single"/>
-          <w:lang w:val="de-DE"/>
-        </w:rPr>
-        <w:t>_____________________________________________________________________</w:t>
-      </w:r>
-    </w:p>
-    <w:p>
-      <w:pPr>
-        <w:pStyle w:val="FieldText"/>
-        <w:rPr>
-          <w:b w:val="0"/>
-          <w:bCs/>
-          <w:sz w:val="20"/>
-          <w:szCs w:val="20"/>
-          <w:u w:val="single"/>
-          <w:lang w:val="de-DE"/>
-        </w:rPr>
-      </w:pPr>
-    </w:p>
-    <w:p>
-      <w:pPr>
-        <w:pStyle w:val="FieldText"/>
-        <w:rPr>
-          <w:b w:val="0"/>
-          <w:bCs/>
-          <w:sz w:val="20"/>
-          <w:szCs w:val="20"/>
-          <w:u w:val="single"/>
-          <w:lang w:val="de-DE"/>
-        </w:rPr>
-      </w:pPr>
-      <w:r>
-        <w:rPr>
-          <w:b w:val="0"/>
-          <w:bCs/>
-          <w:sz w:val="20"/>
-          <w:szCs w:val="20"/>
-          <w:u w:val="single"/>
-          <w:lang w:val="de-DE"/>
-        </w:rPr>
-        <w:t>_________________________________________________________________________________</w:t>
-      </w:r>
-    </w:p>
-    <w:p>
-      <w:pPr>
-        <w:pStyle w:val="FieldText"/>
-        <w:rPr>
-          <w:b w:val="0"/>
-          <w:bCs/>
-          <w:sz w:val="20"/>
-          <w:szCs w:val="20"/>
-          <w:lang w:val="de-DE"/>
-        </w:rPr>
-      </w:pPr>
-    </w:p>
-    <w:p>
-      <w:pPr>
-        <w:pStyle w:val="FieldText"/>
-        <w:rPr>
-          <w:b w:val="0"/>
-          <w:bCs/>
-          <w:sz w:val="20"/>
-          <w:szCs w:val="20"/>
-          <w:lang w:val="de-DE"/>
-        </w:rPr>
-      </w:pPr>
-    </w:p>
-    <w:p>
-      <w:pPr>
-        <w:pStyle w:val="FieldText"/>
-        <w:rPr>
-          <w:b w:val="0"/>
-          <w:bCs/>
-          <w:sz w:val="20"/>
-          <w:szCs w:val="20"/>
-          <w:lang w:val="de-DE"/>
-        </w:rPr>
-      </w:pPr>
-      <w:r>
-        <w:rPr>
-          <w:b w:val="0"/>
-          <w:bCs/>
-          <w:sz w:val="20"/>
-          <w:szCs w:val="20"/>
-          <w:lang w:val="de-DE"/>
-        </w:rPr>
-        <w:t xml:space="preserve">Hast du weitere Anmerkungen, Kommentare oder Feedback, </w:t>
-      </w:r>
-      <w:proofErr w:type="spellStart"/>
-      <w:r>
-        <w:rPr>
-          <w:b w:val="0"/>
-          <w:bCs/>
-          <w:sz w:val="20"/>
-          <w:szCs w:val="20"/>
-          <w:lang w:val="de-DE"/>
-        </w:rPr>
-        <w:t>da</w:t>
-      </w:r>
-      <w:r>
-        <w:rPr>
-          <w:b w:val="0"/>
-          <w:bCs/>
-          <w:sz w:val="20"/>
-          <w:szCs w:val="20"/>
-          <w:lang w:val="de-DE"/>
-        </w:rPr>
         <w:t>s</w:t>
       </w:r>
-      <w:proofErr w:type="spellEnd"/>
       <w:r>
         <w:rPr>
           <w:b w:val="0"/>
@@ -3996,7 +3876,7 @@
 </file>
 
 <file path=word/endnotes.xml><?xml version="1.0" encoding="utf-8"?>
-<w:endnotes xmlns:wpc="http://schemas.microsoft.com/office/word/2010/wordprocessingCanvas" xmlns:cx="http://schemas.microsoft.com/office/drawing/2014/chartex" xmlns:cx1="http://schemas.microsoft.com/office/drawing/2015/9/8/chartex" xmlns:cx2="http://schemas.microsoft.com/office/drawing/2015/10/21/chartex" xmlns:cx3="http://schemas.microsoft.com/office/drawing/2016/5/9/chartex" xmlns:cx4="http://schemas.microsoft.com/office/drawing/2016/5/10/chartex" xmlns:cx5="http://schemas.microsoft.com/office/drawing/2016/5/11/chartex" xmlns:cx6="http://schemas.microsoft.com/office/drawing/2016/5/12/chartex" xmlns:cx7="http://schemas.microsoft.com/office/drawing/2016/5/13/chartex" xmlns:cx8="http://schemas.microsoft.com/office/drawing/2016/5/14/chartex" xmlns:mc="http://schemas.openxmlformats.org/markup-compatibility/2006" xmlns:aink="http://schemas.microsoft.com/office/drawing/2016/ink" xmlns:am3d="http://schemas.microsoft.com/office/drawing/2017/model3d" xmlns:o="urn:schemas-microsoft-com:office:office" xmlns:oel="http://schemas.microsoft.com/office/2019/extlst" xmlns:r="http://schemas.openxmlformats.org/officeDocument/2006/relationships" xmlns:m="http://schemas.openxmlformats.org/officeDocument/2006/math" xmlns:v="urn:schemas-microsoft-com:vml" xmlns:wp14="http://schemas.microsoft.com/office/word/2010/wordprocessingDrawing" xmlns:wp="http://schemas.openxmlformats.org/drawingml/2006/wordprocessingDrawing" xmlns:w10="urn:schemas-microsoft-com:office:word" xmlns:w="http://schemas.openxmlformats.org/wordprocessingml/2006/main" xmlns:w14="http://schemas.microsoft.com/office/word/2010/wordml" xmlns:w15="http://schemas.microsoft.com/office/word/2012/wordml" xmlns:w16cex="http://schemas.microsoft.com/office/word/2018/wordml/cex" xmlns:w16cid="http://schemas.microsoft.com/office/word/2016/wordml/cid" xmlns:w16="http://schemas.microsoft.com/office/word/2018/wordml" xmlns:w16sdtdh="http://schemas.microsoft.com/office/word/2020/wordml/sdtdatahash" xmlns:w16se="http://schemas.microsoft.com/office/word/2015/wordml/symex" xmlns:wpg="http://schemas.microsoft.com/office/word/2010/wordprocessingGroup" xmlns:wpi="http://schemas.microsoft.com/office/word/2010/wordprocessingInk" xmlns:wne="http://schemas.microsoft.com/office/word/2006/wordml" xmlns:wps="http://schemas.microsoft.com/office/word/2010/wordprocessingShape" mc:Ignorable="w14 w15 w16se w16cid w16 w16cex w16sdtdh wp14">
+<w:endnotes xmlns:wpc="http://schemas.microsoft.com/office/word/2010/wordprocessingCanvas" xmlns:cx="http://schemas.microsoft.com/office/drawing/2014/chartex" xmlns:cx1="http://schemas.microsoft.com/office/drawing/2015/9/8/chartex" xmlns:cx2="http://schemas.microsoft.com/office/drawing/2015/10/21/chartex" xmlns:cx3="http://schemas.microsoft.com/office/drawing/2016/5/9/chartex" xmlns:cx4="http://schemas.microsoft.com/office/drawing/2016/5/10/chartex" xmlns:cx5="http://schemas.microsoft.com/office/drawing/2016/5/11/chartex" xmlns:cx6="http://schemas.microsoft.com/office/drawing/2016/5/12/chartex" xmlns:cx7="http://schemas.microsoft.com/office/drawing/2016/5/13/chartex" xmlns:cx8="http://schemas.microsoft.com/office/drawing/2016/5/14/chartex" xmlns:mc="http://schemas.openxmlformats.org/markup-compatibility/2006" xmlns:aink="http://schemas.microsoft.com/office/drawing/2016/ink" xmlns:am3d="http://schemas.microsoft.com/office/drawing/2017/model3d" xmlns:o="urn:schemas-microsoft-com:office:office" xmlns:oel="http://schemas.microsoft.com/office/2019/extlst" xmlns:r="http://schemas.openxmlformats.org/officeDocument/2006/relationships" xmlns:m="http://schemas.openxmlformats.org/officeDocument/2006/math" xmlns:v="urn:schemas-microsoft-com:vml" xmlns:wp14="http://schemas.microsoft.com/office/word/2010/wordprocessingDrawing" xmlns:wp="http://schemas.openxmlformats.org/drawingml/2006/wordprocessingDrawing" xmlns:w10="urn:schemas-microsoft-com:office:word" xmlns:w="http://schemas.openxmlformats.org/wordprocessingml/2006/main" xmlns:w14="http://schemas.microsoft.com/office/word/2010/wordml" xmlns:w15="http://schemas.microsoft.com/office/word/2012/wordml" xmlns:w16cex="http://schemas.microsoft.com/office/word/2018/wordml/cex" xmlns:w16cid="http://schemas.microsoft.com/office/word/2016/wordml/cid" xmlns:w16="http://schemas.microsoft.com/office/word/2018/wordml" xmlns:w16du="http://schemas.microsoft.com/office/word/2023/wordml/word16du" xmlns:w16sdtdh="http://schemas.microsoft.com/office/word/2020/wordml/sdtdatahash" xmlns:w16sdtfl="http://schemas.microsoft.com/office/word/2024/wordml/sdtformatlock" xmlns:w16se="http://schemas.microsoft.com/office/word/2015/wordml/symex" xmlns:wpg="http://schemas.microsoft.com/office/word/2010/wordprocessingGroup" xmlns:wpi="http://schemas.microsoft.com/office/word/2010/wordprocessingInk" xmlns:wne="http://schemas.microsoft.com/office/word/2006/wordml" xmlns:wps="http://schemas.microsoft.com/office/word/2010/wordprocessingShape" mc:Ignorable="w14 w15 w16se w16cid w16 w16cex w16sdtdh w16sdtfl w16du wp14">
   <w:endnote w:type="separator" w:id="-1">
     <w:p>
       <w:r>
@@ -4015,7 +3895,7 @@
 </file>
 
 <file path=word/footer1.xml><?xml version="1.0" encoding="utf-8"?>
-<w:ftr xmlns:wpc="http://schemas.microsoft.com/office/word/2010/wordprocessingCanvas" xmlns:cx="http://schemas.microsoft.com/office/drawing/2014/chartex" xmlns:cx1="http://schemas.microsoft.com/office/drawing/2015/9/8/chartex" xmlns:cx2="http://schemas.microsoft.com/office/drawing/2015/10/21/chartex" xmlns:cx3="http://schemas.microsoft.com/office/drawing/2016/5/9/chartex" xmlns:cx4="http://schemas.microsoft.com/office/drawing/2016/5/10/chartex" xmlns:cx5="http://schemas.microsoft.com/office/drawing/2016/5/11/chartex" xmlns:cx6="http://schemas.microsoft.com/office/drawing/2016/5/12/chartex" xmlns:cx7="http://schemas.microsoft.com/office/drawing/2016/5/13/chartex" xmlns:cx8="http://schemas.microsoft.com/office/drawing/2016/5/14/chartex" xmlns:mc="http://schemas.openxmlformats.org/markup-compatibility/2006" xmlns:aink="http://schemas.microsoft.com/office/drawing/2016/ink" xmlns:am3d="http://schemas.microsoft.com/office/drawing/2017/model3d" xmlns:o="urn:schemas-microsoft-com:office:office" xmlns:oel="http://schemas.microsoft.com/office/2019/extlst" xmlns:r="http://schemas.openxmlformats.org/officeDocument/2006/relationships" xmlns:m="http://schemas.openxmlformats.org/officeDocument/2006/math" xmlns:v="urn:schemas-microsoft-com:vml" xmlns:wp14="http://schemas.microsoft.com/office/word/2010/wordprocessingDrawing" xmlns:wp="http://schemas.openxmlformats.org/drawingml/2006/wordprocessingDrawing" xmlns:w10="urn:schemas-microsoft-com:office:word" xmlns:w="http://schemas.openxmlformats.org/wordprocessingml/2006/main" xmlns:w14="http://schemas.microsoft.com/office/word/2010/wordml" xmlns:w15="http://schemas.microsoft.com/office/word/2012/wordml" xmlns:w16cex="http://schemas.microsoft.com/office/word/2018/wordml/cex" xmlns:w16cid="http://schemas.microsoft.com/office/word/2016/wordml/cid" xmlns:w16="http://schemas.microsoft.com/office/word/2018/wordml" xmlns:w16sdtdh="http://schemas.microsoft.com/office/word/2020/wordml/sdtdatahash" xmlns:w16se="http://schemas.microsoft.com/office/word/2015/wordml/symex" xmlns:wpg="http://schemas.microsoft.com/office/word/2010/wordprocessingGroup" xmlns:wpi="http://schemas.microsoft.com/office/word/2010/wordprocessingInk" xmlns:wne="http://schemas.microsoft.com/office/word/2006/wordml" xmlns:wps="http://schemas.microsoft.com/office/word/2010/wordprocessingShape" mc:Ignorable="w14 w15 w16se w16cid w16 w16cex w16sdtdh wp14">
+<w:ftr xmlns:wpc="http://schemas.microsoft.com/office/word/2010/wordprocessingCanvas" xmlns:cx="http://schemas.microsoft.com/office/drawing/2014/chartex" xmlns:cx1="http://schemas.microsoft.com/office/drawing/2015/9/8/chartex" xmlns:cx2="http://schemas.microsoft.com/office/drawing/2015/10/21/chartex" xmlns:cx3="http://schemas.microsoft.com/office/drawing/2016/5/9/chartex" xmlns:cx4="http://schemas.microsoft.com/office/drawing/2016/5/10/chartex" xmlns:cx5="http://schemas.microsoft.com/office/drawing/2016/5/11/chartex" xmlns:cx6="http://schemas.microsoft.com/office/drawing/2016/5/12/chartex" xmlns:cx7="http://schemas.microsoft.com/office/drawing/2016/5/13/chartex" xmlns:cx8="http://schemas.microsoft.com/office/drawing/2016/5/14/chartex" xmlns:mc="http://schemas.openxmlformats.org/markup-compatibility/2006" xmlns:aink="http://schemas.microsoft.com/office/drawing/2016/ink" xmlns:am3d="http://schemas.microsoft.com/office/drawing/2017/model3d" xmlns:o="urn:schemas-microsoft-com:office:office" xmlns:oel="http://schemas.microsoft.com/office/2019/extlst" xmlns:r="http://schemas.openxmlformats.org/officeDocument/2006/relationships" xmlns:m="http://schemas.openxmlformats.org/officeDocument/2006/math" xmlns:v="urn:schemas-microsoft-com:vml" xmlns:wp14="http://schemas.microsoft.com/office/word/2010/wordprocessingDrawing" xmlns:wp="http://schemas.openxmlformats.org/drawingml/2006/wordprocessingDrawing" xmlns:w10="urn:schemas-microsoft-com:office:word" xmlns:w="http://schemas.openxmlformats.org/wordprocessingml/2006/main" xmlns:w14="http://schemas.microsoft.com/office/word/2010/wordml" xmlns:w15="http://schemas.microsoft.com/office/word/2012/wordml" xmlns:w16cex="http://schemas.microsoft.com/office/word/2018/wordml/cex" xmlns:w16cid="http://schemas.microsoft.com/office/word/2016/wordml/cid" xmlns:w16="http://schemas.microsoft.com/office/word/2018/wordml" xmlns:w16du="http://schemas.microsoft.com/office/word/2023/wordml/word16du" xmlns:w16sdtdh="http://schemas.microsoft.com/office/word/2020/wordml/sdtdatahash" xmlns:w16sdtfl="http://schemas.microsoft.com/office/word/2024/wordml/sdtformatlock" xmlns:w16se="http://schemas.microsoft.com/office/word/2015/wordml/symex" xmlns:wpg="http://schemas.microsoft.com/office/word/2010/wordprocessingGroup" xmlns:wpi="http://schemas.microsoft.com/office/word/2010/wordprocessingInk" xmlns:wne="http://schemas.microsoft.com/office/word/2006/wordml" xmlns:wps="http://schemas.microsoft.com/office/word/2010/wordprocessingShape" mc:Ignorable="w14 w15 w16se w16cid w16 w16cex w16sdtdh w16sdtfl w16du wp14">
   <w:p>
     <w:pPr>
       <w:pStyle w:val="Fuzeile"/>
@@ -4084,7 +3964,7 @@
 </file>
 
 <file path=word/footnotes.xml><?xml version="1.0" encoding="utf-8"?>
-<w:footnotes xmlns:wpc="http://schemas.microsoft.com/office/word/2010/wordprocessingCanvas" xmlns:cx="http://schemas.microsoft.com/office/drawing/2014/chartex" xmlns:cx1="http://schemas.microsoft.com/office/drawing/2015/9/8/chartex" xmlns:cx2="http://schemas.microsoft.com/office/drawing/2015/10/21/chartex" xmlns:cx3="http://schemas.microsoft.com/office/drawing/2016/5/9/chartex" xmlns:cx4="http://schemas.microsoft.com/office/drawing/2016/5/10/chartex" xmlns:cx5="http://schemas.microsoft.com/office/drawing/2016/5/11/chartex" xmlns:cx6="http://schemas.microsoft.com/office/drawing/2016/5/12/chartex" xmlns:cx7="http://schemas.microsoft.com/office/drawing/2016/5/13/chartex" xmlns:cx8="http://schemas.microsoft.com/office/drawing/2016/5/14/chartex" xmlns:mc="http://schemas.openxmlformats.org/markup-compatibility/2006" xmlns:aink="http://schemas.microsoft.com/office/drawing/2016/ink" xmlns:am3d="http://schemas.microsoft.com/office/drawing/2017/model3d" xmlns:o="urn:schemas-microsoft-com:office:office" xmlns:oel="http://schemas.microsoft.com/office/2019/extlst" xmlns:r="http://schemas.openxmlformats.org/officeDocument/2006/relationships" xmlns:m="http://schemas.openxmlformats.org/officeDocument/2006/math" xmlns:v="urn:schemas-microsoft-com:vml" xmlns:wp14="http://schemas.microsoft.com/office/word/2010/wordprocessingDrawing" xmlns:wp="http://schemas.openxmlformats.org/drawingml/2006/wordprocessingDrawing" xmlns:w10="urn:schemas-microsoft-com:office:word" xmlns:w="http://schemas.openxmlformats.org/wordprocessingml/2006/main" xmlns:w14="http://schemas.microsoft.com/office/word/2010/wordml" xmlns:w15="http://schemas.microsoft.com/office/word/2012/wordml" xmlns:w16cex="http://schemas.microsoft.com/office/word/2018/wordml/cex" xmlns:w16cid="http://schemas.microsoft.com/office/word/2016/wordml/cid" xmlns:w16="http://schemas.microsoft.com/office/word/2018/wordml" xmlns:w16sdtdh="http://schemas.microsoft.com/office/word/2020/wordml/sdtdatahash" xmlns:w16se="http://schemas.microsoft.com/office/word/2015/wordml/symex" xmlns:wpg="http://schemas.microsoft.com/office/word/2010/wordprocessingGroup" xmlns:wpi="http://schemas.microsoft.com/office/word/2010/wordprocessingInk" xmlns:wne="http://schemas.microsoft.com/office/word/2006/wordml" xmlns:wps="http://schemas.microsoft.com/office/word/2010/wordprocessingShape" mc:Ignorable="w14 w15 w16se w16cid w16 w16cex w16sdtdh wp14">
+<w:footnotes xmlns:wpc="http://schemas.microsoft.com/office/word/2010/wordprocessingCanvas" xmlns:cx="http://schemas.microsoft.com/office/drawing/2014/chartex" xmlns:cx1="http://schemas.microsoft.com/office/drawing/2015/9/8/chartex" xmlns:cx2="http://schemas.microsoft.com/office/drawing/2015/10/21/chartex" xmlns:cx3="http://schemas.microsoft.com/office/drawing/2016/5/9/chartex" xmlns:cx4="http://schemas.microsoft.com/office/drawing/2016/5/10/chartex" xmlns:cx5="http://schemas.microsoft.com/office/drawing/2016/5/11/chartex" xmlns:cx6="http://schemas.microsoft.com/office/drawing/2016/5/12/chartex" xmlns:cx7="http://schemas.microsoft.com/office/drawing/2016/5/13/chartex" xmlns:cx8="http://schemas.microsoft.com/office/drawing/2016/5/14/chartex" xmlns:mc="http://schemas.openxmlformats.org/markup-compatibility/2006" xmlns:aink="http://schemas.microsoft.com/office/drawing/2016/ink" xmlns:am3d="http://schemas.microsoft.com/office/drawing/2017/model3d" xmlns:o="urn:schemas-microsoft-com:office:office" xmlns:oel="http://schemas.microsoft.com/office/2019/extlst" xmlns:r="http://schemas.openxmlformats.org/officeDocument/2006/relationships" xmlns:m="http://schemas.openxmlformats.org/officeDocument/2006/math" xmlns:v="urn:schemas-microsoft-com:vml" xmlns:wp14="http://schemas.microsoft.com/office/word/2010/wordprocessingDrawing" xmlns:wp="http://schemas.openxmlformats.org/drawingml/2006/wordprocessingDrawing" xmlns:w10="urn:schemas-microsoft-com:office:word" xmlns:w="http://schemas.openxmlformats.org/wordprocessingml/2006/main" xmlns:w14="http://schemas.microsoft.com/office/word/2010/wordml" xmlns:w15="http://schemas.microsoft.com/office/word/2012/wordml" xmlns:w16cex="http://schemas.microsoft.com/office/word/2018/wordml/cex" xmlns:w16cid="http://schemas.microsoft.com/office/word/2016/wordml/cid" xmlns:w16="http://schemas.microsoft.com/office/word/2018/wordml" xmlns:w16du="http://schemas.microsoft.com/office/word/2023/wordml/word16du" xmlns:w16sdtdh="http://schemas.microsoft.com/office/word/2020/wordml/sdtdatahash" xmlns:w16sdtfl="http://schemas.microsoft.com/office/word/2024/wordml/sdtformatlock" xmlns:w16se="http://schemas.microsoft.com/office/word/2015/wordml/symex" xmlns:wpg="http://schemas.microsoft.com/office/word/2010/wordprocessingGroup" xmlns:wpi="http://schemas.microsoft.com/office/word/2010/wordprocessingInk" xmlns:wne="http://schemas.microsoft.com/office/word/2006/wordml" xmlns:wps="http://schemas.microsoft.com/office/word/2010/wordprocessingShape" mc:Ignorable="w14 w15 w16se w16cid w16 w16cex w16sdtdh w16sdtfl w16du wp14">
   <w:footnote w:type="separator" w:id="-1">
     <w:p>
       <w:r>
@@ -4103,7 +3983,7 @@
 </file>
 
 <file path=word/numbering.xml><?xml version="1.0" encoding="utf-8"?>
-<w:numbering xmlns:wpc="http://schemas.microsoft.com/office/word/2010/wordprocessingCanvas" xmlns:cx="http://schemas.microsoft.com/office/drawing/2014/chartex" xmlns:cx1="http://schemas.microsoft.com/office/drawing/2015/9/8/chartex" xmlns:cx2="http://schemas.microsoft.com/office/drawing/2015/10/21/chartex" xmlns:cx3="http://schemas.microsoft.com/office/drawing/2016/5/9/chartex" xmlns:cx4="http://schemas.microsoft.com/office/drawing/2016/5/10/chartex" xmlns:cx5="http://schemas.microsoft.com/office/drawing/2016/5/11/chartex" xmlns:cx6="http://schemas.microsoft.com/office/drawing/2016/5/12/chartex" xmlns:cx7="http://schemas.microsoft.com/office/drawing/2016/5/13/chartex" xmlns:cx8="http://schemas.microsoft.com/office/drawing/2016/5/14/chartex" xmlns:mc="http://schemas.openxmlformats.org/markup-compatibility/2006" xmlns:aink="http://schemas.microsoft.com/office/drawing/2016/ink" xmlns:am3d="http://schemas.microsoft.com/office/drawing/2017/model3d" xmlns:o="urn:schemas-microsoft-com:office:office" xmlns:oel="http://schemas.microsoft.com/office/2019/extlst" xmlns:r="http://schemas.openxmlformats.org/officeDocument/2006/relationships" xmlns:m="http://schemas.openxmlformats.org/officeDocument/2006/math" xmlns:v="urn:schemas-microsoft-com:vml" xmlns:wp14="http://schemas.microsoft.com/office/word/2010/wordprocessingDrawing" xmlns:wp="http://schemas.openxmlformats.org/drawingml/2006/wordprocessingDrawing" xmlns:w10="urn:schemas-microsoft-com:office:word" xmlns:w="http://schemas.openxmlformats.org/wordprocessingml/2006/main" xmlns:w14="http://schemas.microsoft.com/office/word/2010/wordml" xmlns:w15="http://schemas.microsoft.com/office/word/2012/wordml" xmlns:w16cex="http://schemas.microsoft.com/office/word/2018/wordml/cex" xmlns:w16cid="http://schemas.microsoft.com/office/word/2016/wordml/cid" xmlns:w16="http://schemas.microsoft.com/office/word/2018/wordml" xmlns:w16sdtdh="http://schemas.microsoft.com/office/word/2020/wordml/sdtdatahash" xmlns:w16se="http://schemas.microsoft.com/office/word/2015/wordml/symex" xmlns:wpg="http://schemas.microsoft.com/office/word/2010/wordprocessingGroup" xmlns:wpi="http://schemas.microsoft.com/office/word/2010/wordprocessingInk" xmlns:wne="http://schemas.microsoft.com/office/word/2006/wordml" xmlns:wps="http://schemas.microsoft.com/office/word/2010/wordprocessingShape" mc:Ignorable="w14 w15 w16se w16cid w16 w16cex w16sdtdh wp14">
+<w:numbering xmlns:wpc="http://schemas.microsoft.com/office/word/2010/wordprocessingCanvas" xmlns:cx="http://schemas.microsoft.com/office/drawing/2014/chartex" xmlns:cx1="http://schemas.microsoft.com/office/drawing/2015/9/8/chartex" xmlns:cx2="http://schemas.microsoft.com/office/drawing/2015/10/21/chartex" xmlns:cx3="http://schemas.microsoft.com/office/drawing/2016/5/9/chartex" xmlns:cx4="http://schemas.microsoft.com/office/drawing/2016/5/10/chartex" xmlns:cx5="http://schemas.microsoft.com/office/drawing/2016/5/11/chartex" xmlns:cx6="http://schemas.microsoft.com/office/drawing/2016/5/12/chartex" xmlns:cx7="http://schemas.microsoft.com/office/drawing/2016/5/13/chartex" xmlns:cx8="http://schemas.microsoft.com/office/drawing/2016/5/14/chartex" xmlns:mc="http://schemas.openxmlformats.org/markup-compatibility/2006" xmlns:aink="http://schemas.microsoft.com/office/drawing/2016/ink" xmlns:am3d="http://schemas.microsoft.com/office/drawing/2017/model3d" xmlns:o="urn:schemas-microsoft-com:office:office" xmlns:oel="http://schemas.microsoft.com/office/2019/extlst" xmlns:r="http://schemas.openxmlformats.org/officeDocument/2006/relationships" xmlns:m="http://schemas.openxmlformats.org/officeDocument/2006/math" xmlns:v="urn:schemas-microsoft-com:vml" xmlns:wp14="http://schemas.microsoft.com/office/word/2010/wordprocessingDrawing" xmlns:wp="http://schemas.openxmlformats.org/drawingml/2006/wordprocessingDrawing" xmlns:w10="urn:schemas-microsoft-com:office:word" xmlns:w="http://schemas.openxmlformats.org/wordprocessingml/2006/main" xmlns:w14="http://schemas.microsoft.com/office/word/2010/wordml" xmlns:w15="http://schemas.microsoft.com/office/word/2012/wordml" xmlns:w16cex="http://schemas.microsoft.com/office/word/2018/wordml/cex" xmlns:w16cid="http://schemas.microsoft.com/office/word/2016/wordml/cid" xmlns:w16="http://schemas.microsoft.com/office/word/2018/wordml" xmlns:w16du="http://schemas.microsoft.com/office/word/2023/wordml/word16du" xmlns:w16sdtdh="http://schemas.microsoft.com/office/word/2020/wordml/sdtdatahash" xmlns:w16sdtfl="http://schemas.microsoft.com/office/word/2024/wordml/sdtformatlock" xmlns:w16se="http://schemas.microsoft.com/office/word/2015/wordml/symex" xmlns:wpg="http://schemas.microsoft.com/office/word/2010/wordprocessingGroup" xmlns:wpi="http://schemas.microsoft.com/office/word/2010/wordprocessingInk" xmlns:wne="http://schemas.microsoft.com/office/word/2006/wordml" xmlns:wps="http://schemas.microsoft.com/office/word/2010/wordprocessingShape" mc:Ignorable="w14 w15 w16se w16cid w16 w16cex w16sdtdh w16sdtfl w16du wp14">
   <w:abstractNum w:abstractNumId="0" w15:restartNumberingAfterBreak="0">
     <w:nsid w:val="01913978"/>
     <w:multiLevelType w:val="hybridMultilevel"/>
@@ -4224,7 +4104,7 @@
 </file>
 
 <file path=word/styles.xml><?xml version="1.0" encoding="utf-8"?>
-<w:styles xmlns:mc="http://schemas.openxmlformats.org/markup-compatibility/2006" xmlns:r="http://schemas.openxmlformats.org/officeDocument/2006/relationships" xmlns:w="http://schemas.openxmlformats.org/wordprocessingml/2006/main" xmlns:w14="http://schemas.microsoft.com/office/word/2010/wordml" xmlns:w15="http://schemas.microsoft.com/office/word/2012/wordml" xmlns:w16cex="http://schemas.microsoft.com/office/word/2018/wordml/cex" xmlns:w16cid="http://schemas.microsoft.com/office/word/2016/wordml/cid" xmlns:w16="http://schemas.microsoft.com/office/word/2018/wordml" xmlns:w16sdtdh="http://schemas.microsoft.com/office/word/2020/wordml/sdtdatahash" xmlns:w16se="http://schemas.microsoft.com/office/word/2015/wordml/symex" mc:Ignorable="w14 w15 w16se w16cid w16 w16cex w16sdtdh">
+<w:styles xmlns:mc="http://schemas.openxmlformats.org/markup-compatibility/2006" xmlns:r="http://schemas.openxmlformats.org/officeDocument/2006/relationships" xmlns:w="http://schemas.openxmlformats.org/wordprocessingml/2006/main" xmlns:w14="http://schemas.microsoft.com/office/word/2010/wordml" xmlns:w15="http://schemas.microsoft.com/office/word/2012/wordml" xmlns:w16cex="http://schemas.microsoft.com/office/word/2018/wordml/cex" xmlns:w16cid="http://schemas.microsoft.com/office/word/2016/wordml/cid" xmlns:w16="http://schemas.microsoft.com/office/word/2018/wordml" xmlns:w16du="http://schemas.microsoft.com/office/word/2023/wordml/word16du" xmlns:w16sdtdh="http://schemas.microsoft.com/office/word/2020/wordml/sdtdatahash" xmlns:w16sdtfl="http://schemas.microsoft.com/office/word/2024/wordml/sdtformatlock" xmlns:w16se="http://schemas.microsoft.com/office/word/2015/wordml/symex" mc:Ignorable="w14 w15 w16se w16cid w16 w16cex w16sdtdh w16sdtfl w16du">
   <w:docDefaults>
     <w:rPrDefault>
       <w:rPr>
@@ -5015,15 +4895,6 @@
 </file>
 
 <file path=customXml/item1.xml><?xml version="1.0" encoding="utf-8"?>
-<?mso-contentType ?>
-<FormTemplates xmlns="http://schemas.microsoft.com/sharepoint/v3/contenttype/forms">
-  <Display>DocumentLibraryForm</Display>
-  <Edit>AssetEditForm</Edit>
-  <New>DocumentLibraryForm</New>
-</FormTemplates>
-</file>
-
-<file path=customXml/item2.xml><?xml version="1.0" encoding="utf-8"?>
 <ct:contentTypeSchema xmlns:ct="http://schemas.microsoft.com/office/2006/metadata/contentType" xmlns:ma="http://schemas.microsoft.com/office/2006/metadata/properties/metaAttributes" ct:_="" ma:_="" ma:contentTypeName="TemplateFile" ma:contentTypeID="0x01010037696D9D1D95EC45A9440548E782419D04008C4669C20C93454ABB50E332FADBDDBE" ma:contentTypeVersion="55" ma:contentTypeDescription="Create a new document." ma:contentTypeScope="" ma:versionID="0862fa1d3c98dca9116b8c2bbf050b2c">
   <xsd:schema xmlns:xsd="http://www.w3.org/2001/XMLSchema" xmlns:xs="http://www.w3.org/2001/XMLSchema" xmlns:p="http://schemas.microsoft.com/office/2006/metadata/properties" xmlns:ns2="f105ad54-119a-4495-aa55-0e28b6b4ad2f" xmlns:ns3="c7af2036-029c-470e-8042-297c68a41472" targetNamespace="http://schemas.microsoft.com/office/2006/metadata/properties" ma:root="true" ma:fieldsID="efcf89ea05a71204977c7c6a0a118372" ns2:_="" ns3:_="">
     <xsd:import namespace="f105ad54-119a-4495-aa55-0e28b6b4ad2f"/>
@@ -6082,11 +5953,16 @@
 </ct:contentTypeSchema>
 </file>
 
-<file path=customXml/item3.xml><?xml version="1.0" encoding="utf-8"?>
-<b:Sources xmlns:b="http://schemas.openxmlformats.org/officeDocument/2006/bibliography" xmlns="http://schemas.openxmlformats.org/officeDocument/2006/bibliography" SelectedStyle="\APASixthEditionOfficeOnline.xsl" StyleName="APA" Version="6"/>
+<file path=customXml/item2.xml><?xml version="1.0" encoding="utf-8"?>
+<?mso-contentType ?>
+<FormTemplates xmlns="http://schemas.microsoft.com/sharepoint/v3/contenttype/forms">
+  <Display>DocumentLibraryForm</Display>
+  <Edit>AssetEditForm</Edit>
+  <New>DocumentLibraryForm</New>
+</FormTemplates>
 </file>
 
-<file path=customXml/item4.xml><?xml version="1.0" encoding="utf-8"?>
+<file path=customXml/item3.xml><?xml version="1.0" encoding="utf-8"?>
 <p:properties xmlns:p="http://schemas.microsoft.com/office/2006/metadata/properties" xmlns:xsi="http://www.w3.org/2001/XMLSchema-instance" xmlns:pc="http://schemas.microsoft.com/office/infopath/2007/PartnerControls">
   <documentManagement>
     <MarketSpecific xmlns="f105ad54-119a-4495-aa55-0e28b6b4ad2f">false</MarketSpecific>
@@ -6215,15 +6091,11 @@
 </p:properties>
 </file>
 
-<file path=customXml/itemProps1.xml><?xml version="1.0" encoding="utf-8"?>
-<ds:datastoreItem xmlns:ds="http://schemas.openxmlformats.org/officeDocument/2006/customXml" ds:itemID="{CEE04C76-A523-42F5-B385-9E75C60B9509}">
-  <ds:schemaRefs>
-    <ds:schemaRef ds:uri="http://schemas.microsoft.com/sharepoint/v3/contenttype/forms"/>
-  </ds:schemaRefs>
-</ds:datastoreItem>
+<file path=customXml/item4.xml><?xml version="1.0" encoding="utf-8"?>
+<b:Sources xmlns:b="http://schemas.openxmlformats.org/officeDocument/2006/bibliography" xmlns="http://schemas.openxmlformats.org/officeDocument/2006/bibliography" SelectedStyle="\APASixthEditionOfficeOnline.xsl" StyleName="APA" Version="6"/>
 </file>
 
-<file path=customXml/itemProps2.xml><?xml version="1.0" encoding="utf-8"?>
+<file path=customXml/itemProps1.xml><?xml version="1.0" encoding="utf-8"?>
 <ds:datastoreItem xmlns:ds="http://schemas.openxmlformats.org/officeDocument/2006/customXml" ds:itemID="{B9E7B072-3E67-4F27-9A38-D720BF484B01}">
   <ds:schemaRefs>
     <ds:schemaRef ds:uri="http://schemas.microsoft.com/office/2006/metadata/contentType"/>
@@ -6242,15 +6114,15 @@
 </ds:datastoreItem>
 </file>
 
-<file path=customXml/itemProps3.xml><?xml version="1.0" encoding="utf-8"?>
-<ds:datastoreItem xmlns:ds="http://schemas.openxmlformats.org/officeDocument/2006/customXml" ds:itemID="{5AA7BE1A-5E6E-4E5C-A666-37A9A4203A03}">
+<file path=customXml/itemProps2.xml><?xml version="1.0" encoding="utf-8"?>
+<ds:datastoreItem xmlns:ds="http://schemas.openxmlformats.org/officeDocument/2006/customXml" ds:itemID="{CEE04C76-A523-42F5-B385-9E75C60B9509}">
   <ds:schemaRefs>
-    <ds:schemaRef ds:uri="http://schemas.openxmlformats.org/officeDocument/2006/bibliography"/>
+    <ds:schemaRef ds:uri="http://schemas.microsoft.com/sharepoint/v3/contenttype/forms"/>
   </ds:schemaRefs>
 </ds:datastoreItem>
 </file>
 
-<file path=customXml/itemProps4.xml><?xml version="1.0" encoding="utf-8"?>
+<file path=customXml/itemProps3.xml><?xml version="1.0" encoding="utf-8"?>
 <ds:datastoreItem xmlns:ds="http://schemas.openxmlformats.org/officeDocument/2006/customXml" ds:itemID="{B0254D44-53D7-4D66-ACF7-12157C60F31C}">
   <ds:schemaRefs>
     <ds:schemaRef ds:uri="http://schemas.microsoft.com/office/2006/metadata/properties"/>
@@ -6259,4 +6131,12 @@
     <ds:schemaRef ds:uri="c7af2036-029c-470e-8042-297c68a41472"/>
   </ds:schemaRefs>
 </ds:datastoreItem>
+</file>
+
+<file path=customXml/itemProps4.xml><?xml version="1.0" encoding="utf-8"?>
+<ds:datastoreItem xmlns:ds="http://schemas.openxmlformats.org/officeDocument/2006/customXml" ds:itemID="{5AA7BE1A-5E6E-4E5C-A666-37A9A4203A03}">
+  <ds:schemaRefs>
+    <ds:schemaRef ds:uri="http://schemas.openxmlformats.org/officeDocument/2006/bibliography"/>
+  </ds:schemaRefs>
+</ds:datastoreItem>
 </file>
</xml_diff>